<commit_message>
edit Usability goals, Reengineered TO
</commit_message>
<xml_diff>
--- a/MS2/Usability Goals/Goal1.docx
+++ b/MS2/Usability Goals/Goal1.docx
@@ -12,8 +12,6 @@
       <w:r>
         <w:t xml:space="preserve"> 1</w:t>
       </w:r>
-      <w:bookmarkStart w:id="0" w:name="_GoBack"/>
-      <w:bookmarkEnd w:id="0"/>
     </w:p>
     <w:p>
       <w:r>
@@ -33,14 +31,12 @@
           <w:b/>
         </w:rPr>
       </w:pPr>
-      <w:proofErr w:type="spellStart"/>
-      <w:r>
-        <w:rPr>
-          <w:b/>
-        </w:rPr>
-        <w:t>Operations</w:t>
-      </w:r>
-      <w:proofErr w:type="spellEnd"/>
+      <w:r>
+        <w:rPr>
+          <w:b/>
+        </w:rPr>
+        <w:t>Operational</w:t>
+      </w:r>
       <w:r>
         <w:rPr>
           <w:b/>
@@ -270,6 +266,8 @@
       <w:r>
         <w:t>Wünschenswert</w:t>
       </w:r>
+      <w:bookmarkStart w:id="0" w:name="_GoBack"/>
+      <w:bookmarkEnd w:id="0"/>
     </w:p>
     <w:p/>
     <w:p/>

</xml_diff>